<commit_message>
Actualize las metricas de calidad
</commit_message>
<xml_diff>
--- a/INTEGRADORA/PROYECTO_INTEGRADORA/1 Administración del sistema Consultorio Dental/1.1 Gestión del proyecto/1.1.2 Estándares y normas/AWDP_EYN_V1.2.docx
+++ b/INTEGRADORA/PROYECTO_INTEGRADORA/1 Administración del sistema Consultorio Dental/1.1 Gestión del proyecto/1.1.2 Estándares y normas/AWDP_EYN_V1.2.docx
@@ -35,6 +35,14 @@
                 <w:sz w:val="22"/>
               </w:rPr>
             </w:pPr>
+            <w:r>
+              <w:rPr>
+                <w:b/>
+                <w:bCs/>
+                <w:sz w:val="22"/>
+              </w:rPr>
+              <w:t>1q&lt;</w:t>
+            </w:r>
             <w:r>
               <w:rPr>
                 <w:b/>
@@ -541,47 +549,7 @@
         <w:ind w:left="-5"/>
       </w:pPr>
       <w:r>
-        <w:t xml:space="preserve">ISO 25000 es crear un foro que reúna toda la información relativa a la mejora de la calidad del software conforme a la familia de normas ISO/IEC 25000, con el fin de proporcionar un acercamiento a esta familia de normas a particulares y empresas, facilitando la obtención de información en español tanto a grandes empresas como a </w:t>
-      </w:r>
-      <w:proofErr w:type="spellStart"/>
-      <w:r>
-        <w:t>micropymes</w:t>
-      </w:r>
-      <w:proofErr w:type="spellEnd"/>
-      <w:r>
-        <w:t xml:space="preserve"> interesada en mejorar su producto </w:t>
-      </w:r>
-      <w:proofErr w:type="spellStart"/>
-      <w:r>
-        <w:t>software.ISO</w:t>
-      </w:r>
-      <w:proofErr w:type="spellEnd"/>
-      <w:r>
-        <w:t xml:space="preserve">/IEC 25010 - </w:t>
-      </w:r>
-      <w:proofErr w:type="spellStart"/>
-      <w:r>
-        <w:t>System</w:t>
-      </w:r>
-      <w:proofErr w:type="spellEnd"/>
-      <w:r>
-        <w:t xml:space="preserve"> and software </w:t>
-      </w:r>
-      <w:proofErr w:type="spellStart"/>
-      <w:r>
-        <w:t>quality</w:t>
-      </w:r>
-      <w:proofErr w:type="spellEnd"/>
-      <w:r>
-        <w:t xml:space="preserve"> </w:t>
-      </w:r>
-      <w:proofErr w:type="spellStart"/>
-      <w:r>
-        <w:t>models</w:t>
-      </w:r>
-      <w:proofErr w:type="spellEnd"/>
-      <w:r>
-        <w:t>.</w:t>
+        <w:t>ISO 25000 es crear un foro que reúna toda la información relativa a la mejora de la calidad del software conforme a la familia de normas ISO/IEC 25000, con el fin de proporcionar un acercamiento a esta familia de normas a particulares y empresas, facilitando la obtención de información en español tanto a grandes empresas como a micropymes interesada en mejorar su producto software.ISO/IEC 25010 - System and software quality models.</w:t>
       </w:r>
     </w:p>
     <w:p>
@@ -590,15 +558,7 @@
         <w:ind w:left="-5"/>
       </w:pPr>
       <w:r>
-        <w:t xml:space="preserve">La norma ISO/IEC 25010 brinda un modelo de calidad para la evaluación de un conjunto de características aplicables a un producto de software. Se presentó un modelo de evaluación para las características y </w:t>
-      </w:r>
-      <w:proofErr w:type="spellStart"/>
-      <w:r>
-        <w:t>subcaracterísticas</w:t>
-      </w:r>
-      <w:proofErr w:type="spellEnd"/>
-      <w:r>
-        <w:t xml:space="preserve"> basado en el enfoque GQM, el cual parte de un objetivo concreto para luego crear preguntas asociadas a dicho objetivo, y mediante la combinación de las mismas obtener la métrica en cuestión.</w:t>
+        <w:t>La norma ISO/IEC 25010 brinda un modelo de calidad para la evaluación de un conjunto de características aplicables a un producto de software. Se presentó un modelo de evaluación para las características y subcaracterísticas basado en el enfoque GQM, el cual parte de un objetivo concreto para luego crear preguntas asociadas a dicho objetivo, y mediante la combinación de las mismas obtener la métrica en cuestión.</w:t>
       </w:r>
       <w:r>
         <w:t xml:space="preserve"> </w:t>
@@ -827,7 +787,6 @@
                 <w:szCs w:val="24"/>
               </w:rPr>
             </w:pPr>
-            <w:proofErr w:type="spellStart"/>
             <w:r>
               <w:rPr>
                 <w:b/>
@@ -842,7 +801,6 @@
               </w:rPr>
               <w:t>stica</w:t>
             </w:r>
-            <w:proofErr w:type="spellEnd"/>
           </w:p>
         </w:tc>
         <w:tc>
@@ -1466,25 +1424,7 @@
                 <w:sz w:val="20"/>
                 <w:szCs w:val="20"/>
               </w:rPr>
-              <w:t xml:space="preserve">Especificación de requerimientos, código fuente, programador, </w:t>
-            </w:r>
-            <w:proofErr w:type="spellStart"/>
-            <w:r>
-              <w:rPr>
-                <w:color w:val="000000" w:themeColor="text1"/>
-                <w:sz w:val="20"/>
-                <w:szCs w:val="20"/>
-              </w:rPr>
-              <w:t>tester</w:t>
-            </w:r>
-            <w:proofErr w:type="spellEnd"/>
-            <w:r>
-              <w:rPr>
-                <w:color w:val="000000" w:themeColor="text1"/>
-                <w:sz w:val="20"/>
-                <w:szCs w:val="20"/>
-              </w:rPr>
-              <w:t>.</w:t>
+              <w:t>Especificación de requerimientos, código fuente, programador, tester.</w:t>
             </w:r>
           </w:p>
           <w:p>
@@ -1933,23 +1873,7 @@
                 <w:sz w:val="20"/>
                 <w:szCs w:val="20"/>
               </w:rPr>
-              <w:t xml:space="preserve">Especificación de requerimientos, código fuente, programador, </w:t>
-            </w:r>
-            <w:proofErr w:type="spellStart"/>
-            <w:r>
-              <w:rPr>
-                <w:sz w:val="20"/>
-                <w:szCs w:val="20"/>
-              </w:rPr>
-              <w:t>tester</w:t>
-            </w:r>
-            <w:proofErr w:type="spellEnd"/>
-            <w:r>
-              <w:rPr>
-                <w:sz w:val="20"/>
-                <w:szCs w:val="20"/>
-              </w:rPr>
-              <w:t xml:space="preserve">. </w:t>
+              <w:t xml:space="preserve">Especificación de requerimientos, código fuente, programador, tester. </w:t>
             </w:r>
           </w:p>
         </w:tc>
@@ -4978,21 +4902,12 @@
                 <w:szCs w:val="20"/>
               </w:rPr>
             </w:pPr>
-            <w:proofErr w:type="gramStart"/>
-            <w:r>
-              <w:rPr>
-                <w:sz w:val="20"/>
-                <w:szCs w:val="20"/>
-              </w:rPr>
-              <w:t>Dónde :B</w:t>
-            </w:r>
-            <w:proofErr w:type="gramEnd"/>
-            <w:r>
-              <w:rPr>
-                <w:sz w:val="20"/>
-                <w:szCs w:val="20"/>
-              </w:rPr>
-              <w:t>&gt;0</w:t>
+            <w:r>
+              <w:rPr>
+                <w:sz w:val="20"/>
+                <w:szCs w:val="20"/>
+              </w:rPr>
+              <w:t>Dónde :B&gt;0</w:t>
             </w:r>
           </w:p>
         </w:tc>
@@ -5027,23 +4942,7 @@
                 <w:sz w:val="20"/>
                 <w:szCs w:val="20"/>
               </w:rPr>
-              <w:t xml:space="preserve">El más cercano a </w:t>
-            </w:r>
-            <w:proofErr w:type="gramStart"/>
-            <w:r>
-              <w:rPr>
-                <w:sz w:val="20"/>
-                <w:szCs w:val="20"/>
-              </w:rPr>
-              <w:t>0 ,</w:t>
-            </w:r>
-            <w:proofErr w:type="gramEnd"/>
-            <w:r>
-              <w:rPr>
-                <w:sz w:val="20"/>
-                <w:szCs w:val="20"/>
-              </w:rPr>
-              <w:t xml:space="preserve"> mejor</w:t>
+              <w:t>El más cercano a 0 , mejor</w:t>
             </w:r>
           </w:p>
         </w:tc>
@@ -5339,7 +5238,6 @@
                 <w:lang w:eastAsia="es-MX"/>
               </w:rPr>
             </w:pPr>
-            <w:proofErr w:type="spellStart"/>
             <w:r>
               <w:rPr>
                 <w:b/>
@@ -5349,7 +5247,6 @@
               </w:rPr>
               <w:t>Subcaracterística</w:t>
             </w:r>
-            <w:proofErr w:type="spellEnd"/>
           </w:p>
         </w:tc>
         <w:tc>
@@ -10209,13 +10106,8 @@
         <w:t>administrador y al equipo de desarrollo</w:t>
       </w:r>
       <w:r>
-        <w:t xml:space="preserve"> </w:t>
-      </w:r>
-      <w:proofErr w:type="spellStart"/>
-      <w:r>
-        <w:t>TechSw</w:t>
-      </w:r>
-      <w:proofErr w:type="spellEnd"/>
+        <w:t xml:space="preserve"> TechSw</w:t>
+      </w:r>
       <w:r>
         <w:t xml:space="preserve">. Adicionalmente también puede ser usado por los usuarios que utilizarán la aplicación y que necesiten definir nuevos requerimientos. </w:t>
       </w:r>
@@ -12618,21 +12510,7 @@
               <w:rPr>
                 <w:sz w:val="22"/>
               </w:rPr>
-              <w:t xml:space="preserve">Francisco </w:t>
-            </w:r>
-            <w:proofErr w:type="spellStart"/>
-            <w:r>
-              <w:rPr>
-                <w:sz w:val="22"/>
-              </w:rPr>
-              <w:t>Junel</w:t>
-            </w:r>
-            <w:proofErr w:type="spellEnd"/>
-            <w:r>
-              <w:rPr>
-                <w:sz w:val="22"/>
-              </w:rPr>
-              <w:t xml:space="preserve"> Velasco Gómez </w:t>
+              <w:t xml:space="preserve">Francisco Junel Velasco Gómez </w:t>
             </w:r>
           </w:p>
         </w:tc>
@@ -13129,18 +13007,8 @@
                 <w:sz w:val="22"/>
                 <w:lang w:val="en-US"/>
               </w:rPr>
-              <w:t xml:space="preserve">y </w:t>
-            </w:r>
-            <w:proofErr w:type="spellStart"/>
-            <w:r>
-              <w:rPr>
-                <w:b/>
-                <w:sz w:val="22"/>
-                <w:lang w:val="en-US"/>
-              </w:rPr>
-              <w:t>abreviaturas</w:t>
-            </w:r>
-            <w:proofErr w:type="spellEnd"/>
+              <w:t>y abreviaturas</w:t>
+            </w:r>
           </w:p>
         </w:tc>
       </w:tr>
@@ -13282,35 +13150,7 @@
               <w:rPr>
                 <w:sz w:val="22"/>
               </w:rPr>
-              <w:t xml:space="preserve">Especificación de Requerimientos de Software (Software </w:t>
-            </w:r>
-            <w:proofErr w:type="spellStart"/>
-            <w:r>
-              <w:rPr>
-                <w:sz w:val="22"/>
-              </w:rPr>
-              <w:t>Requirements</w:t>
-            </w:r>
-            <w:proofErr w:type="spellEnd"/>
-            <w:r>
-              <w:rPr>
-                <w:sz w:val="22"/>
-              </w:rPr>
-              <w:t xml:space="preserve"> </w:t>
-            </w:r>
-            <w:proofErr w:type="spellStart"/>
-            <w:r>
-              <w:rPr>
-                <w:sz w:val="22"/>
-              </w:rPr>
-              <w:t>Specificacitions</w:t>
-            </w:r>
-            <w:proofErr w:type="spellEnd"/>
-            <w:r>
-              <w:rPr>
-                <w:sz w:val="22"/>
-              </w:rPr>
-              <w:t xml:space="preserve"> por sus siglas en inglés). Documento donde se encuentran las especificaciones de requerimientos y restricciones para el desarrollo de aplicaciones.  </w:t>
+              <w:t xml:space="preserve">Especificación de Requerimientos de Software (Software Requirements Specificacitions por sus siglas en inglés). Documento donde se encuentran las especificaciones de requerimientos y restricciones para el desarrollo de aplicaciones.  </w:t>
             </w:r>
           </w:p>
         </w:tc>
@@ -15816,7 +15656,7 @@
         <w:t xml:space="preserve"> </w:t>
       </w:r>
       <w:r>
-        <w:t>como modificar, editar, eliminar y contestar</w:t>
+        <w:t>como modificar, editar, eliminar</w:t>
       </w:r>
       <w:r>
         <w:t>.</w:t>
@@ -16831,7 +16671,7 @@
               <w:ind w:left="0" w:firstLine="0"/>
             </w:pPr>
             <w:r>
-              <w:t>El sistema de la aplicación web gestionara el almacenamiento de expedientes como modificar, editar, eliminar y contestar.</w:t>
+              <w:t>El sistema de la aplicación web gestionara el almacenamiento de expedientes como modificar, editar, eliminar.</w:t>
             </w:r>
           </w:p>
         </w:tc>
@@ -17232,8 +17072,13 @@
               <w:ind w:left="0" w:firstLine="0"/>
             </w:pPr>
             <w:r>
-              <w:t xml:space="preserve">Dentro de la aplicación web el cliente podrá reservar una cita por medio de la internet </w:t>
-            </w:r>
+              <w:t>Dentro de la aplicación web el cliente podrá reservar una cita por medio de la internet</w:t>
+            </w:r>
+            <w:r>
+              <w:t>.</w:t>
+            </w:r>
+            <w:bookmarkStart w:id="19" w:name="_GoBack"/>
+            <w:bookmarkEnd w:id="19"/>
           </w:p>
         </w:tc>
       </w:tr>
@@ -17309,7 +17154,7 @@
         </w:tabs>
         <w:ind w:left="0" w:firstLine="0"/>
       </w:pPr>
-      <w:bookmarkStart w:id="19" w:name="_Toc62645"/>
+      <w:bookmarkStart w:id="20" w:name="_Toc62645"/>
       <w:r>
         <w:rPr>
           <w:rFonts w:ascii="Calibri" w:eastAsia="Calibri" w:hAnsi="Calibri" w:cs="Calibri"/>
@@ -17325,7 +17170,7 @@
         <w:tab/>
         <w:t xml:space="preserve">Requerimientos no funcionales </w:t>
       </w:r>
-      <w:bookmarkEnd w:id="19"/>
+      <w:bookmarkEnd w:id="20"/>
     </w:p>
     <w:p>
       <w:pPr>
@@ -17891,7 +17736,6 @@
               <w:rPr>
                 <w:b/>
               </w:rPr>
-              <w:lastRenderedPageBreak/>
               <w:t>Identificación del requerimiento:</w:t>
             </w:r>
           </w:p>
@@ -17997,6 +17841,7 @@
               <w:ind w:left="0" w:firstLine="0"/>
             </w:pPr>
             <w:r>
+              <w:lastRenderedPageBreak/>
               <w:t>Descripción del requerimiento:</w:t>
             </w:r>
           </w:p>
@@ -18483,7 +18328,6 @@
               <w:ind w:left="0" w:firstLine="0"/>
             </w:pPr>
             <w:r>
-              <w:lastRenderedPageBreak/>
               <w:t>Descripción del requerimiento:</w:t>
             </w:r>
           </w:p>
@@ -18548,8 +18392,6 @@
           <w:rFonts w:ascii="Calibri" w:eastAsia="Calibri" w:hAnsi="Calibri" w:cs="Calibri"/>
         </w:rPr>
       </w:pPr>
-      <w:bookmarkStart w:id="20" w:name="_GoBack"/>
-      <w:bookmarkEnd w:id="20"/>
     </w:p>
     <w:p>
       <w:pPr>
@@ -28300,7 +28142,7 @@
 </file>
 
 <file path=customXml/itemProps1.xml><?xml version="1.0" encoding="utf-8"?>
-<ds:datastoreItem xmlns:ds="http://schemas.openxmlformats.org/officeDocument/2006/customXml" ds:itemID="{E882E724-79EB-466B-BB77-DD131815BC81}">
+<ds:datastoreItem xmlns:ds="http://schemas.openxmlformats.org/officeDocument/2006/customXml" ds:itemID="{41B5B072-2FFC-4096-AD96-54A787E0A47C}">
   <ds:schemaRefs>
     <ds:schemaRef ds:uri="http://schemas.openxmlformats.org/officeDocument/2006/bibliography"/>
   </ds:schemaRefs>

</xml_diff>